<commit_message>
Last updates to file
</commit_message>
<xml_diff>
--- a/TP INTEGRADOR - GRUPO 9.docx
+++ b/TP INTEGRADOR - GRUPO 9.docx
@@ -1431,13 +1431,13 @@
       </w:pPr>
     </w:lvl>
   </w:abstractNum>
-  <w:num w:numId="1" w16cid:durableId="1761289327">
+  <w:num w:numId="1" w16cid:durableId="268436030">
     <w:abstractNumId w:val="2"/>
   </w:num>
-  <w:num w:numId="2" w16cid:durableId="1789616849">
+  <w:num w:numId="2" w16cid:durableId="1154030661">
     <w:abstractNumId w:val="1"/>
   </w:num>
-  <w:num w:numId="3" w16cid:durableId="1842966718">
+  <w:num w:numId="3" w16cid:durableId="1038048313">
     <w:abstractNumId w:val="0"/>
   </w:num>
 </w:numbering>

</xml_diff>